<commit_message>
decision tree and k means cluster
</commit_message>
<xml_diff>
--- a/week_11/day_1/Hierarchical clustering.docx
+++ b/week_11/day_1/Hierarchical clustering.docx
@@ -288,26 +288,6 @@
       <w:r>
         <w:t xml:space="preserve"> but it doesn’t always provide the best solution.</w:t>
       </w:r>
-    </w:p>
-    <w:p>
-      <w:pPr>
-        <w:pStyle w:val="NoSpacing"/>
-      </w:pPr>
-    </w:p>
-    <w:p>
-      <w:pPr>
-        <w:pStyle w:val="NoSpacing"/>
-      </w:pPr>
-    </w:p>
-    <w:p>
-      <w:pPr>
-        <w:pStyle w:val="NoSpacing"/>
-      </w:pPr>
-    </w:p>
-    <w:p>
-      <w:pPr>
-        <w:pStyle w:val="NoSpacing"/>
-      </w:pPr>
     </w:p>
     <w:p>
       <w:pPr>

</xml_diff>